<commit_message>
chinh sua bao cao
</commit_message>
<xml_diff>
--- a/ReportOOP.docx
+++ b/ReportOOP.docx
@@ -199,6 +199,16 @@
           <w:szCs w:val="40"/>
         </w:rPr>
         <w:t>ĐỒ ÁN</w:t>
+      </w:r>
+      <w:r>
+        <w:rPr>
+          <w:rFonts w:ascii="Times New Roman" w:eastAsia="Times New Roman" w:hAnsi="Times New Roman" w:cs="Times New Roman"/>
+          <w:b/>
+          <w:color w:val="0B5394"/>
+          <w:sz w:val="40"/>
+          <w:szCs w:val="40"/>
+        </w:rPr>
+        <w:t xml:space="preserve"> LẦN 1</w:t>
       </w:r>
     </w:p>
     <w:p>
@@ -15082,28 +15092,28 @@
 </file>
 
 <file path=customXml/item1.xml><?xml version="1.0" encoding="utf-8"?>
-<b:Sources xmlns:b="http://schemas.openxmlformats.org/officeDocument/2006/bibliography" xmlns="http://schemas.openxmlformats.org/officeDocument/2006/bibliography" SelectedStyle="\APASixthEditionOfficeOnline.xsl" StyleName="APA" Version="6"/>
-</file>
-
-<file path=customXml/item2.xml><?xml version="1.0" encoding="utf-8"?>
 <go:gDocsCustomXmlDataStorage xmlns:go="http://customooxmlschemas.google.com/" xmlns:r="http://schemas.openxmlformats.org/officeDocument/2006/relationships">
   <go:docsCustomData xmlns:go="http://customooxmlschemas.google.com/" roundtripDataSignature="AMtx7mjbSLMOukJVczI8P+SP0PeknKV7YQ==">AMUW2mXMDzHOf2FHqMlBaxcJPTOMR8TsFlMnem98kYG0oPF7tqft2lu5HIX9iq3z18k8OrrpPl1Gx5LhnJ2mBwpJEEnF0yekaC3iZKX2VYSEYFPyKgKgXthJAI9kitJPWsHYwhDCHUZZnka+VIMEOt6vRiH7YO/k/2sd26xn7e55P6fZmHiQtnXunAu+FzYnd7lTl+5pFDpY58HhN2si2iXiwnGUYzGZAT01IKBl1JSLufD52ENQ8tD6Jr/i56LckmHD8VwkJ+QJ</go:docsCustomData>
 </go:gDocsCustomXmlDataStorage>
 </file>
 
-<file path=customXml/itemProps1.xml><?xml version="1.0" encoding="utf-8"?>
-<ds:datastoreItem xmlns:ds="http://schemas.openxmlformats.org/officeDocument/2006/customXml" ds:itemID="{E330C334-A585-47A3-A1D8-EE32FD029A00}">
-  <ds:schemaRefs>
-    <ds:schemaRef ds:uri="http://schemas.openxmlformats.org/officeDocument/2006/bibliography"/>
-  </ds:schemaRefs>
-</ds:datastoreItem>
+<file path=customXml/item2.xml><?xml version="1.0" encoding="utf-8"?>
+<b:Sources xmlns:b="http://schemas.openxmlformats.org/officeDocument/2006/bibliography" xmlns="http://schemas.openxmlformats.org/officeDocument/2006/bibliography" SelectedStyle="\APASixthEditionOfficeOnline.xsl" StyleName="APA" Version="6"/>
 </file>
 
-<file path=customXml/itemProps2.xml><?xml version="1.0" encoding="utf-8"?>
+<file path=customXml/itemProps1.xml><?xml version="1.0" encoding="utf-8"?>
 <ds:datastoreItem xmlns:ds="http://schemas.openxmlformats.org/officeDocument/2006/customXml" ds:itemID="{11111111-1234-1234-1234-123412341234}">
   <ds:schemaRefs>
     <ds:schemaRef ds:uri="http://customooxmlschemas.google.com/"/>
     <ds:schemaRef ds:uri="http://schemas.openxmlformats.org/officeDocument/2006/relationships"/>
   </ds:schemaRefs>
 </ds:datastoreItem>
+</file>
+
+<file path=customXml/itemProps2.xml><?xml version="1.0" encoding="utf-8"?>
+<ds:datastoreItem xmlns:ds="http://schemas.openxmlformats.org/officeDocument/2006/customXml" ds:itemID="{E330C334-A585-47A3-A1D8-EE32FD029A00}">
+  <ds:schemaRefs>
+    <ds:schemaRef ds:uri="http://schemas.openxmlformats.org/officeDocument/2006/bibliography"/>
+  </ds:schemaRefs>
+</ds:datastoreItem>
 </file>
</xml_diff>